<commit_message>
Reports complete @ LB1-MAC-024 + Write up of the thing + Some inline-documentation + QoL on the display
</commit_message>
<xml_diff>
--- a/Reports/Mobile_10-1P.docx
+++ b/Reports/Mobile_10-1P.docx
@@ -93,14 +93,19 @@
         </w:r>
       </w:hyperlink>
       <w:r>
+        <w:t>,last accessed 1/11/</w:t>
+      </w:r>
+      <w:proofErr w:type="gramStart"/>
+      <w:r>
+        <w:t>18</w:t>
+      </w:r>
+      <w:r>
         <w:t xml:space="preserve"> </w:t>
       </w:r>
       <w:r>
-        <w:t xml:space="preserve"> ,last accessed 1/11/18</w:t>
-      </w:r>
-      <w:r>
         <w:t>)</w:t>
       </w:r>
+      <w:proofErr w:type="gramEnd"/>
     </w:p>
     <w:p/>
     <w:p>
@@ -222,30 +227,32 @@
       </w:r>
     </w:p>
     <w:p>
-      <w:bookmarkStart w:id="0" w:name="_GoBack"/>
-      <w:bookmarkEnd w:id="0"/>
+      <w:r>
+        <w:t xml:space="preserve">And the lecture slides from </w:t>
+      </w:r>
+      <w:r>
+        <w:t>Module 6 (Concurrent Tasks)</w:t>
+      </w:r>
     </w:p>
     <w:p/>
-    <w:p/>
     <w:p>
-      <w:r>
-        <w:t>‘Open file output’ creates a file if one matching the filename isn’t found, which saves some error handling. A ‘Place’ object (Name, Lat, Long, time zone) is then created based on the values in the fields, minor validation is applied and the</w:t>
-      </w:r>
-      <w:r>
-        <w:t xml:space="preserve"> location is then saved:</w:t>
+      <w:pPr>
+        <w:pStyle w:val="Heading3"/>
+      </w:pPr>
+      <w:r>
+        <w:t>Code Snippet:</w:t>
       </w:r>
     </w:p>
-    <w:p/>
     <w:p>
       <w:r>
         <w:rPr>
           <w:noProof/>
         </w:rPr>
         <w:drawing>
-          <wp:inline distT="0" distB="0" distL="0" distR="0" wp14:anchorId="201998BA" wp14:editId="1104E0C7">
-            <wp:extent cx="4953000" cy="1727200"/>
-            <wp:effectExtent l="12700" t="12700" r="12700" b="12700"/>
-            <wp:docPr id="6" name="Picture 6"/>
+          <wp:inline distT="0" distB="0" distL="0" distR="0" wp14:anchorId="4A5889D0" wp14:editId="5605C591">
+            <wp:extent cx="5727700" cy="4477385"/>
+            <wp:effectExtent l="0" t="0" r="0" b="5715"/>
+            <wp:docPr id="3" name="Picture 3"/>
             <wp:cNvGraphicFramePr>
               <a:graphicFrameLocks xmlns:a="http://schemas.openxmlformats.org/drawingml/2006/main" noChangeAspect="1"/>
             </wp:cNvGraphicFramePr>
@@ -253,135 +260,11 @@
               <a:graphicData uri="http://schemas.openxmlformats.org/drawingml/2006/picture">
                 <pic:pic xmlns:pic="http://schemas.openxmlformats.org/drawingml/2006/picture">
                   <pic:nvPicPr>
-                    <pic:cNvPr id="5" name="Screen Shot 2018-11-01 at 2.48.32 pm.png"/>
-                    <pic:cNvPicPr/>
-                  </pic:nvPicPr>
-                  <pic:blipFill rotWithShape="1">
-                    <a:blip r:embed="rId11">
-                      <a:extLst>
-                        <a:ext uri="{28A0092B-C50C-407E-A947-70E740481C1C}">
-                          <a14:useLocalDpi xmlns:a14="http://schemas.microsoft.com/office/drawing/2010/main" val="0"/>
-                        </a:ext>
-                      </a:extLst>
-                    </a:blip>
-                    <a:srcRect t="4" r="13526" b="58976"/>
-                    <a:stretch/>
-                  </pic:blipFill>
-                  <pic:spPr bwMode="auto">
-                    <a:xfrm>
-                      <a:off x="0" y="0"/>
-                      <a:ext cx="4953000" cy="1727200"/>
-                    </a:xfrm>
-                    <a:prstGeom prst="rect">
-                      <a:avLst/>
-                    </a:prstGeom>
-                    <a:ln w="9525" cap="flat" cmpd="sng" algn="ctr">
-                      <a:solidFill>
-                        <a:sysClr val="windowText" lastClr="000000"/>
-                      </a:solidFill>
-                      <a:prstDash val="solid"/>
-                      <a:round/>
-                      <a:headEnd type="none" w="med" len="med"/>
-                      <a:tailEnd type="none" w="med" len="med"/>
-                    </a:ln>
-                    <a:extLst>
-                      <a:ext uri="{53640926-AAD7-44D8-BBD7-CCE9431645EC}">
-                        <a14:shadowObscured xmlns:a14="http://schemas.microsoft.com/office/drawing/2010/main"/>
-                      </a:ext>
-                    </a:extLst>
-                  </pic:spPr>
-                </pic:pic>
-              </a:graphicData>
-            </a:graphic>
-          </wp:inline>
-        </w:drawing>
-      </w:r>
-    </w:p>
-    <w:p>
-      <w:r>
-        <w:t>…</w:t>
-      </w:r>
-    </w:p>
-    <w:p>
-      <w:r>
-        <w:rPr>
-          <w:noProof/>
-        </w:rPr>
-        <w:drawing>
-          <wp:inline distT="0" distB="0" distL="0" distR="0" wp14:anchorId="032FF788" wp14:editId="6237C996">
-            <wp:extent cx="4953000" cy="1143000"/>
-            <wp:effectExtent l="12700" t="12700" r="12700" b="12700"/>
-            <wp:docPr id="5" name="Picture 5"/>
-            <wp:cNvGraphicFramePr>
-              <a:graphicFrameLocks xmlns:a="http://schemas.openxmlformats.org/drawingml/2006/main" noChangeAspect="1"/>
-            </wp:cNvGraphicFramePr>
-            <a:graphic xmlns:a="http://schemas.openxmlformats.org/drawingml/2006/main">
-              <a:graphicData uri="http://schemas.openxmlformats.org/drawingml/2006/picture">
-                <pic:pic xmlns:pic="http://schemas.openxmlformats.org/drawingml/2006/picture">
-                  <pic:nvPicPr>
-                    <pic:cNvPr id="5" name="Screen Shot 2018-11-01 at 2.48.32 pm.png"/>
-                    <pic:cNvPicPr/>
-                  </pic:nvPicPr>
-                  <pic:blipFill rotWithShape="1">
-                    <a:blip r:embed="rId11">
-                      <a:extLst>
-                        <a:ext uri="{28A0092B-C50C-407E-A947-70E740481C1C}">
-                          <a14:useLocalDpi xmlns:a14="http://schemas.microsoft.com/office/drawing/2010/main" val="0"/>
-                        </a:ext>
-                      </a:extLst>
-                    </a:blip>
-                    <a:srcRect t="51584" r="13526" b="21267"/>
-                    <a:stretch/>
-                  </pic:blipFill>
-                  <pic:spPr bwMode="auto">
-                    <a:xfrm>
-                      <a:off x="0" y="0"/>
-                      <a:ext cx="4953000" cy="1143000"/>
-                    </a:xfrm>
-                    <a:prstGeom prst="rect">
-                      <a:avLst/>
-                    </a:prstGeom>
-                    <a:ln>
-                      <a:solidFill>
-                        <a:schemeClr val="tx1"/>
-                      </a:solidFill>
-                    </a:ln>
-                    <a:extLst>
-                      <a:ext uri="{53640926-AAD7-44D8-BBD7-CCE9431645EC}">
-                        <a14:shadowObscured xmlns:a14="http://schemas.microsoft.com/office/drawing/2010/main"/>
-                      </a:ext>
-                    </a:extLst>
-                  </pic:spPr>
-                </pic:pic>
-              </a:graphicData>
-            </a:graphic>
-          </wp:inline>
-        </w:drawing>
-      </w:r>
-    </w:p>
-    <w:p/>
-    <w:p>
-      <w:r>
-        <w:rPr>
-          <w:noProof/>
-        </w:rPr>
-        <w:drawing>
-          <wp:inline distT="0" distB="0" distL="0" distR="0" wp14:anchorId="113D6DA4" wp14:editId="7CA3F781">
-            <wp:extent cx="2801919" cy="2171700"/>
-            <wp:effectExtent l="0" t="0" r="5080" b="0"/>
-            <wp:docPr id="12" name="Picture 12"/>
-            <wp:cNvGraphicFramePr>
-              <a:graphicFrameLocks xmlns:a="http://schemas.openxmlformats.org/drawingml/2006/main" noChangeAspect="1"/>
-            </wp:cNvGraphicFramePr>
-            <a:graphic xmlns:a="http://schemas.openxmlformats.org/drawingml/2006/main">
-              <a:graphicData uri="http://schemas.openxmlformats.org/drawingml/2006/picture">
-                <pic:pic xmlns:pic="http://schemas.openxmlformats.org/drawingml/2006/picture">
-                  <pic:nvPicPr>
-                    <pic:cNvPr id="12" name="Screen Shot 2018-11-01 at 2.59.15 pm.png"/>
+                    <pic:cNvPr id="3" name="Screen Shot 2018-11-01 at 5.10.42 pm.png"/>
                     <pic:cNvPicPr/>
                   </pic:nvPicPr>
                   <pic:blipFill>
-                    <a:blip r:embed="rId12">
+                    <a:blip r:embed="rId11">
                       <a:extLst>
                         <a:ext uri="{28A0092B-C50C-407E-A947-70E740481C1C}">
                           <a14:useLocalDpi xmlns:a14="http://schemas.microsoft.com/office/drawing/2010/main" val="0"/>
@@ -395,7 +278,7 @@
                   <pic:spPr>
                     <a:xfrm>
                       <a:off x="0" y="0"/>
-                      <a:ext cx="2808566" cy="2176852"/>
+                      <a:ext cx="5727700" cy="4477385"/>
                     </a:xfrm>
                     <a:prstGeom prst="rect">
                       <a:avLst/>
@@ -411,21 +294,19 @@
     <w:p/>
     <w:p>
       <w:r>
-        <w:t>Curiously, I found an issue with the sun time calculator while testing the validation – if one inputs random coordinates that don’t match their time zone, the calculator couldn’t handle it and closes before the user gets to see any visible effect from their tap.</w:t>
+        <w:t>Refer Appendix for screenshots of a timer ticking down</w:t>
       </w:r>
     </w:p>
     <w:p>
-      <w:r>
-        <w:t>On the other hand, the validation at least prevents the program from stopping if the Latitude is more than +/- 90, or Longitude is more than +/-180.</w:t>
-      </w:r>
-    </w:p>
-    <w:p/>
-    <w:p/>
-    <w:p/>
-    <w:p>
-      <w:r>
-        <w:br w:type="page"/>
-      </w:r>
+      <w:pPr>
+        <w:sectPr>
+          <w:footerReference w:type="default" r:id="rId12"/>
+          <w:pgSz w:w="11900" w:h="16840"/>
+          <w:pgMar w:top="1440" w:right="1440" w:bottom="1440" w:left="1440" w:header="708" w:footer="708" w:gutter="0"/>
+          <w:cols w:space="708"/>
+          <w:docGrid w:linePitch="360"/>
+        </w:sectPr>
+      </w:pPr>
     </w:p>
     <w:p>
       <w:pPr>
@@ -439,23 +320,37 @@
         <w:t xml:space="preserve">: </w:t>
       </w:r>
       <w:r>
-        <w:t>Screenshots:</w:t>
+        <w:t>Screenshots</w:t>
+      </w:r>
+      <w:r>
+        <w:t xml:space="preserve"> of a tim</w:t>
+      </w:r>
+      <w:bookmarkStart w:id="0" w:name="_GoBack"/>
+      <w:bookmarkEnd w:id="0"/>
+      <w:r>
+        <w:t>er ticking down</w:t>
+      </w:r>
+      <w:r>
+        <w:t>:</w:t>
       </w:r>
     </w:p>
     <w:p>
       <w:r>
-        <w:t xml:space="preserve">Let’s add the English city of Crewe to the </w:t>
-      </w:r>
-      <w:r>
-        <w:t>calculator:</w:t>
+        <w:t xml:space="preserve">//Not that these illustrate that much </w:t>
+      </w:r>
+      <w:proofErr w:type="spellStart"/>
+      <w:r>
+        <w:t>haha</w:t>
+      </w:r>
+      <w:proofErr w:type="spellEnd"/>
+      <w:r>
+        <w:t>…</w:t>
       </w:r>
     </w:p>
     <w:p>
-      <w:r>
-        <w:t xml:space="preserve"> </w:t>
-      </w:r>
-    </w:p>
-    <w:p>
+      <w:pPr>
+        <w:jc w:val="center"/>
+      </w:pPr>
       <w:r>
         <w:t xml:space="preserve"> </w:t>
       </w:r>
@@ -464,10 +359,10 @@
           <w:noProof/>
         </w:rPr>
         <w:drawing>
-          <wp:inline distT="0" distB="0" distL="0" distR="0" wp14:anchorId="395B0248" wp14:editId="737345B7">
-            <wp:extent cx="2767500" cy="4428000"/>
-            <wp:effectExtent l="0" t="0" r="1270" b="4445"/>
-            <wp:docPr id="13" name="Picture 13"/>
+          <wp:inline distT="0" distB="0" distL="0" distR="0" wp14:anchorId="29042AFD" wp14:editId="6D4C5305">
+            <wp:extent cx="2587500" cy="4140000"/>
+            <wp:effectExtent l="12700" t="12700" r="16510" b="13335"/>
+            <wp:docPr id="20" name="Picture 20"/>
             <wp:cNvGraphicFramePr>
               <a:graphicFrameLocks xmlns:a="http://schemas.openxmlformats.org/drawingml/2006/main" noChangeAspect="1"/>
             </wp:cNvGraphicFramePr>
@@ -475,7 +370,7 @@
               <a:graphicData uri="http://schemas.openxmlformats.org/drawingml/2006/picture">
                 <pic:pic xmlns:pic="http://schemas.openxmlformats.org/drawingml/2006/picture">
                   <pic:nvPicPr>
-                    <pic:cNvPr id="13" name="Screenshot_1541044883.png"/>
+                    <pic:cNvPr id="20" name="Screenshot_1541053241.png"/>
                     <pic:cNvPicPr/>
                   </pic:nvPicPr>
                   <pic:blipFill>
@@ -493,11 +388,16 @@
                   <pic:spPr>
                     <a:xfrm>
                       <a:off x="0" y="0"/>
-                      <a:ext cx="2767500" cy="4428000"/>
+                      <a:ext cx="2587500" cy="4140000"/>
                     </a:xfrm>
                     <a:prstGeom prst="rect">
                       <a:avLst/>
                     </a:prstGeom>
+                    <a:ln>
+                      <a:solidFill>
+                        <a:schemeClr val="tx1"/>
+                      </a:solidFill>
+                    </a:ln>
                   </pic:spPr>
                 </pic:pic>
               </a:graphicData>
@@ -513,10 +413,10 @@
           <w:noProof/>
         </w:rPr>
         <w:drawing>
-          <wp:inline distT="0" distB="0" distL="0" distR="0" wp14:anchorId="28467B36" wp14:editId="32F198AA">
-            <wp:extent cx="2767500" cy="4428000"/>
-            <wp:effectExtent l="0" t="0" r="1270" b="4445"/>
-            <wp:docPr id="14" name="Picture 14"/>
+          <wp:inline distT="0" distB="0" distL="0" distR="0" wp14:anchorId="314BCB38" wp14:editId="43DCD2A0">
+            <wp:extent cx="2587500" cy="4140000"/>
+            <wp:effectExtent l="12700" t="12700" r="16510" b="13335"/>
+            <wp:docPr id="22" name="Picture 22"/>
             <wp:cNvGraphicFramePr>
               <a:graphicFrameLocks xmlns:a="http://schemas.openxmlformats.org/drawingml/2006/main" noChangeAspect="1"/>
             </wp:cNvGraphicFramePr>
@@ -524,7 +424,7 @@
               <a:graphicData uri="http://schemas.openxmlformats.org/drawingml/2006/picture">
                 <pic:pic xmlns:pic="http://schemas.openxmlformats.org/drawingml/2006/picture">
                   <pic:nvPicPr>
-                    <pic:cNvPr id="14" name="Screenshot_1541045127.png"/>
+                    <pic:cNvPr id="22" name="Screenshot_1541053242.png"/>
                     <pic:cNvPicPr/>
                   </pic:nvPicPr>
                   <pic:blipFill>
@@ -542,11 +442,16 @@
                   <pic:spPr>
                     <a:xfrm>
                       <a:off x="0" y="0"/>
-                      <a:ext cx="2767500" cy="4428000"/>
+                      <a:ext cx="2587500" cy="4140000"/>
                     </a:xfrm>
                     <a:prstGeom prst="rect">
                       <a:avLst/>
                     </a:prstGeom>
+                    <a:ln>
+                      <a:solidFill>
+                        <a:schemeClr val="tx1"/>
+                      </a:solidFill>
+                    </a:ln>
                   </pic:spPr>
                 </pic:pic>
               </a:graphicData>
@@ -558,66 +463,21 @@
     <w:p>
       <w:pPr>
         <w:jc w:val="center"/>
-        <w:rPr>
-          <w:i/>
-        </w:rPr>
-      </w:pPr>
-      <w:r>
-        <w:rPr>
-          <w:i/>
-        </w:rPr>
-        <w:t>Left: Crewe isn’t on our list. (Some test cities are, they can be ignored for now)</w:t>
-      </w:r>
+      </w:pPr>
     </w:p>
     <w:p>
       <w:pPr>
         <w:jc w:val="center"/>
+      </w:pPr>
+      <w:r>
         <w:rPr>
-          <w:i/>
-        </w:rPr>
-      </w:pPr>
-      <w:r>
-        <w:rPr>
-          <w:i/>
-        </w:rPr>
-        <w:t>Right: Google Maps tells us it’s at about 53.1 Latitude and -2.5 Longitude. Still within GMT+0.</w:t>
-      </w:r>
-    </w:p>
-    <w:p>
-      <w:pPr>
-        <w:rPr>
-          <w:rFonts w:asciiTheme="majorHAnsi" w:eastAsiaTheme="majorEastAsia" w:hAnsiTheme="majorHAnsi" w:cstheme="majorBidi"/>
-          <w:i/>
-          <w:color w:val="2F5496" w:themeColor="accent1" w:themeShade="BF"/>
-          <w:sz w:val="32"/>
-          <w:szCs w:val="32"/>
-        </w:rPr>
-      </w:pPr>
-      <w:r>
-        <w:rPr>
-          <w:rFonts w:asciiTheme="majorHAnsi" w:eastAsiaTheme="majorEastAsia" w:hAnsiTheme="majorHAnsi" w:cstheme="majorBidi"/>
-          <w:i/>
-          <w:color w:val="2F5496" w:themeColor="accent1" w:themeShade="BF"/>
-          <w:sz w:val="32"/>
-          <w:szCs w:val="32"/>
-        </w:rPr>
-        <w:lastRenderedPageBreak/>
-        <w:t xml:space="preserve"> </w:t>
-      </w:r>
-      <w:r>
-        <w:rPr>
-          <w:rFonts w:asciiTheme="majorHAnsi" w:eastAsiaTheme="majorEastAsia" w:hAnsiTheme="majorHAnsi" w:cstheme="majorBidi"/>
-          <w:i/>
           <w:noProof/>
-          <w:color w:val="2F5496" w:themeColor="accent1" w:themeShade="BF"/>
-          <w:sz w:val="32"/>
-          <w:szCs w:val="32"/>
         </w:rPr>
         <w:drawing>
-          <wp:inline distT="0" distB="0" distL="0" distR="0" wp14:anchorId="797A879F" wp14:editId="6CB1E51B">
-            <wp:extent cx="2767500" cy="4428000"/>
-            <wp:effectExtent l="0" t="0" r="1270" b="4445"/>
-            <wp:docPr id="15" name="Picture 15"/>
+          <wp:inline distT="0" distB="0" distL="0" distR="0" wp14:anchorId="452D5E22" wp14:editId="1E353EFC">
+            <wp:extent cx="2587500" cy="4140000"/>
+            <wp:effectExtent l="12700" t="12700" r="16510" b="13335"/>
+            <wp:docPr id="23" name="Picture 23"/>
             <wp:cNvGraphicFramePr>
               <a:graphicFrameLocks xmlns:a="http://schemas.openxmlformats.org/drawingml/2006/main" noChangeAspect="1"/>
             </wp:cNvGraphicFramePr>
@@ -625,7 +485,7 @@
               <a:graphicData uri="http://schemas.openxmlformats.org/drawingml/2006/picture">
                 <pic:pic xmlns:pic="http://schemas.openxmlformats.org/drawingml/2006/picture">
                   <pic:nvPicPr>
-                    <pic:cNvPr id="15" name="Screenshot_1541045133.png"/>
+                    <pic:cNvPr id="23" name="Screenshot_1541053243.png"/>
                     <pic:cNvPicPr/>
                   </pic:nvPicPr>
                   <pic:blipFill>
@@ -643,11 +503,16 @@
                   <pic:spPr>
                     <a:xfrm>
                       <a:off x="0" y="0"/>
-                      <a:ext cx="2767500" cy="4428000"/>
+                      <a:ext cx="2587500" cy="4140000"/>
                     </a:xfrm>
                     <a:prstGeom prst="rect">
                       <a:avLst/>
                     </a:prstGeom>
+                    <a:ln>
+                      <a:solidFill>
+                        <a:schemeClr val="tx1"/>
+                      </a:solidFill>
+                    </a:ln>
                   </pic:spPr>
                 </pic:pic>
               </a:graphicData>
@@ -656,29 +521,17 @@
         </w:drawing>
       </w:r>
       <w:r>
+        <w:t xml:space="preserve"> </w:t>
+      </w:r>
+      <w:r>
         <w:rPr>
-          <w:rFonts w:asciiTheme="majorHAnsi" w:eastAsiaTheme="majorEastAsia" w:hAnsiTheme="majorHAnsi" w:cstheme="majorBidi"/>
-          <w:i/>
-          <w:color w:val="2F5496" w:themeColor="accent1" w:themeShade="BF"/>
-          <w:sz w:val="32"/>
-          <w:szCs w:val="32"/>
-        </w:rPr>
-        <w:t xml:space="preserve"> </w:t>
-      </w:r>
-      <w:r>
-        <w:rPr>
-          <w:rFonts w:asciiTheme="majorHAnsi" w:eastAsiaTheme="majorEastAsia" w:hAnsiTheme="majorHAnsi" w:cstheme="majorBidi"/>
-          <w:i/>
           <w:noProof/>
-          <w:color w:val="2F5496" w:themeColor="accent1" w:themeShade="BF"/>
-          <w:sz w:val="32"/>
-          <w:szCs w:val="32"/>
         </w:rPr>
         <w:drawing>
-          <wp:inline distT="0" distB="0" distL="0" distR="0" wp14:anchorId="7FAF30DE" wp14:editId="7EF2C2C9">
-            <wp:extent cx="2767500" cy="4428000"/>
-            <wp:effectExtent l="0" t="0" r="1270" b="4445"/>
-            <wp:docPr id="16" name="Picture 16"/>
+          <wp:inline distT="0" distB="0" distL="0" distR="0" wp14:anchorId="6790A590" wp14:editId="2CB08228">
+            <wp:extent cx="2587500" cy="4140000"/>
+            <wp:effectExtent l="12700" t="12700" r="16510" b="13335"/>
+            <wp:docPr id="21" name="Picture 21"/>
             <wp:cNvGraphicFramePr>
               <a:graphicFrameLocks xmlns:a="http://schemas.openxmlformats.org/drawingml/2006/main" noChangeAspect="1"/>
             </wp:cNvGraphicFramePr>
@@ -686,7 +539,7 @@
               <a:graphicData uri="http://schemas.openxmlformats.org/drawingml/2006/picture">
                 <pic:pic xmlns:pic="http://schemas.openxmlformats.org/drawingml/2006/picture">
                   <pic:nvPicPr>
-                    <pic:cNvPr id="16" name="Screenshot_1541045139.png"/>
+                    <pic:cNvPr id="21" name="Screenshot_1541053244.png"/>
                     <pic:cNvPicPr/>
                   </pic:nvPicPr>
                   <pic:blipFill>
@@ -704,11 +557,16 @@
                   <pic:spPr>
                     <a:xfrm>
                       <a:off x="0" y="0"/>
-                      <a:ext cx="2767500" cy="4428000"/>
+                      <a:ext cx="2587500" cy="4140000"/>
                     </a:xfrm>
                     <a:prstGeom prst="rect">
                       <a:avLst/>
                     </a:prstGeom>
+                    <a:ln>
+                      <a:solidFill>
+                        <a:schemeClr val="tx1"/>
+                      </a:solidFill>
+                    </a:ln>
                   </pic:spPr>
                 </pic:pic>
               </a:graphicData>
@@ -717,44 +575,9 @@
         </w:drawing>
       </w:r>
     </w:p>
-    <w:p>
-      <w:pPr>
-        <w:jc w:val="center"/>
-        <w:rPr>
-          <w:i/>
-        </w:rPr>
-      </w:pPr>
-      <w:r>
-        <w:rPr>
-          <w:i/>
-        </w:rPr>
-        <w:t>Left:</w:t>
-      </w:r>
-      <w:r>
-        <w:rPr>
-          <w:i/>
-        </w:rPr>
-        <w:t xml:space="preserve"> Pressing ‘Set’ takes us back to the main screen, and there’s Crewe!</w:t>
-      </w:r>
-    </w:p>
-    <w:p>
-      <w:pPr>
-        <w:jc w:val="center"/>
-        <w:rPr>
-          <w:i/>
-        </w:rPr>
-      </w:pPr>
-      <w:r>
-        <w:rPr>
-          <w:i/>
-        </w:rPr>
-        <w:t>Right: And the local sunrise/set times.</w:t>
-      </w:r>
-    </w:p>
     <w:sectPr>
-      <w:footerReference w:type="default" r:id="rId17"/>
       <w:pgSz w:w="11900" w:h="16840"/>
-      <w:pgMar w:top="1440" w:right="1440" w:bottom="1440" w:left="1440" w:header="708" w:footer="708" w:gutter="0"/>
+      <w:pgMar w:top="720" w:right="720" w:bottom="720" w:left="720" w:header="708" w:footer="708" w:gutter="0"/>
       <w:cols w:space="708"/>
       <w:docGrid w:linePitch="360"/>
     </w:sectPr>
@@ -3198,7 +3021,7 @@
 </file>
 
 <file path=customXml/itemProps1.xml><?xml version="1.0" encoding="utf-8"?>
-<ds:datastoreItem xmlns:ds="http://schemas.openxmlformats.org/officeDocument/2006/customXml" ds:itemID="{B61936FB-F2CD-6B4B-B0BB-37911D12A2AC}">
+<ds:datastoreItem xmlns:ds="http://schemas.openxmlformats.org/officeDocument/2006/customXml" ds:itemID="{A9B1A5C5-0B94-2F49-AECA-4DFB95DFF0D8}">
   <ds:schemaRefs>
     <ds:schemaRef ds:uri="http://schemas.openxmlformats.org/officeDocument/2006/bibliography"/>
   </ds:schemaRefs>

</xml_diff>